<commit_message>
My commit to QA
</commit_message>
<xml_diff>
--- a/word_file.docx
+++ b/word_file.docx
@@ -11,26 +11,18 @@
       <w:r>
         <w:t>Adfgfdg</w:t>
       </w:r>
-    </w:p>
-    <w:p>
       <w:r>
-        <w:t>Asgsag</w:t>
+        <w:t xml:space="preserve"> dfdf iliuk,l hmgh</w:t>
       </w:r>
-    </w:p>
-    <w:p>
-      <w:r>
-        <w:t>Asfgsadg</w:t>
-      </w:r>
+      <w:bookmarkStart w:id="0" w:name="_GoBack"/>
+      <w:bookmarkEnd w:id="0"/>
     </w:p>
     <w:p>
       <w:r>
         <w:t>Asgsfg</w:t>
       </w:r>
     </w:p>
-    <w:p>
-      <w:bookmarkStart w:id="0" w:name="_GoBack"/>
-      <w:bookmarkEnd w:id="0"/>
-    </w:p>
+    <w:p/>
     <w:sectPr>
       <w:pgSz w:w="12240" w:h="15840"/>
       <w:pgMar w:top="1134" w:right="850" w:bottom="1134" w:left="1701" w:header="708" w:footer="708" w:gutter="0"/>

</xml_diff>